<commit_message>
PROGRES: nettoyage du projet
- Suppression des vues et actions inutilisées du AdressesController
- Mise à jour du scaffold
- Mise à jour des instructions
- Ajout des index sur la table Adresse (champs Ville et Province)
</commit_message>
<xml_diff>
--- a/Instructions.docx
+++ b/Instructions.docx
@@ -9,16 +9,36 @@
           <w:ilvl w:val="0"/>
           <w:numId w:val="1"/>
         </w:numPr>
-      </w:pPr>
-      <w:r>
+        <w:rPr>
+          <w:rFonts w:cstheme="minorHAnsi"/>
+          <w:sz w:val="24"/>
+          <w:szCs w:val="24"/>
+        </w:rPr>
+      </w:pPr>
+      <w:r>
+        <w:rPr>
+          <w:rFonts w:cstheme="minorHAnsi"/>
+          <w:sz w:val="24"/>
+          <w:szCs w:val="24"/>
+        </w:rPr>
         <w:t xml:space="preserve">Exécuter le script SQL </w:t>
       </w:r>
       <w:proofErr w:type="spellStart"/>
       <w:r>
+        <w:rPr>
+          <w:rFonts w:cstheme="minorHAnsi"/>
+          <w:sz w:val="24"/>
+          <w:szCs w:val="24"/>
+        </w:rPr>
         <w:t>InitialCreate.sql</w:t>
       </w:r>
       <w:proofErr w:type="spellEnd"/>
       <w:r>
+        <w:rPr>
+          <w:rFonts w:cstheme="minorHAnsi"/>
+          <w:sz w:val="24"/>
+          <w:szCs w:val="24"/>
+        </w:rPr>
         <w:t xml:space="preserve"> sur master</w:t>
       </w:r>
     </w:p>
@@ -29,18 +49,27 @@
           <w:ilvl w:val="0"/>
           <w:numId w:val="1"/>
         </w:numPr>
-      </w:pPr>
-      <w:r>
-        <w:t xml:space="preserve">Exécuter le script SQL </w:t>
-      </w:r>
-      <w:r>
-        <w:t>V1_0__CreationTables</w:t>
-      </w:r>
-      <w:r>
-        <w:t xml:space="preserve">.sql sur </w:t>
+        <w:rPr>
+          <w:rFonts w:cstheme="minorHAnsi"/>
+          <w:sz w:val="24"/>
+          <w:szCs w:val="24"/>
+        </w:rPr>
+      </w:pPr>
+      <w:r>
+        <w:rPr>
+          <w:rFonts w:cstheme="minorHAnsi"/>
+          <w:sz w:val="24"/>
+          <w:szCs w:val="24"/>
+        </w:rPr>
+        <w:t xml:space="preserve">Exécuter le script SQL V1_0__CreationTables.sql sur </w:t>
       </w:r>
       <w:proofErr w:type="spellStart"/>
       <w:r>
+        <w:rPr>
+          <w:rFonts w:cstheme="minorHAnsi"/>
+          <w:sz w:val="24"/>
+          <w:szCs w:val="24"/>
+        </w:rPr>
         <w:t>DronesDatabase</w:t>
       </w:r>
       <w:proofErr w:type="spellEnd"/>
@@ -52,18 +81,27 @@
           <w:ilvl w:val="0"/>
           <w:numId w:val="1"/>
         </w:numPr>
-      </w:pPr>
-      <w:r>
-        <w:t xml:space="preserve">Exécuter le script SQL </w:t>
-      </w:r>
-      <w:r>
-        <w:t>V1_3__ChiffrementDeNomDeFamille</w:t>
-      </w:r>
-      <w:r>
-        <w:t xml:space="preserve">.sql sur </w:t>
+        <w:rPr>
+          <w:rFonts w:cstheme="minorHAnsi"/>
+          <w:sz w:val="24"/>
+          <w:szCs w:val="24"/>
+        </w:rPr>
+      </w:pPr>
+      <w:r>
+        <w:rPr>
+          <w:rFonts w:cstheme="minorHAnsi"/>
+          <w:sz w:val="24"/>
+          <w:szCs w:val="24"/>
+        </w:rPr>
+        <w:t xml:space="preserve">Exécuter le script SQL V1_3__ChiffrementDeNomDeFamille.sql sur </w:t>
       </w:r>
       <w:proofErr w:type="spellStart"/>
       <w:r>
+        <w:rPr>
+          <w:rFonts w:cstheme="minorHAnsi"/>
+          <w:sz w:val="24"/>
+          <w:szCs w:val="24"/>
+        </w:rPr>
         <w:t>DronesDatabase</w:t>
       </w:r>
       <w:proofErr w:type="spellEnd"/>
@@ -75,26 +113,45 @@
           <w:ilvl w:val="0"/>
           <w:numId w:val="1"/>
         </w:numPr>
-      </w:pPr>
-      <w:r>
-        <w:t xml:space="preserve">Exécuter le script SQL </w:t>
-      </w:r>
-      <w:r>
-        <w:t xml:space="preserve">V1_1__Insertion des </w:t>
+        <w:rPr>
+          <w:rFonts w:cstheme="minorHAnsi"/>
+          <w:sz w:val="24"/>
+          <w:szCs w:val="24"/>
+        </w:rPr>
+      </w:pPr>
+      <w:r>
+        <w:rPr>
+          <w:rFonts w:cstheme="minorHAnsi"/>
+          <w:sz w:val="24"/>
+          <w:szCs w:val="24"/>
+        </w:rPr>
+        <w:t xml:space="preserve">Exécuter le script SQL V1_1__Insertion des </w:t>
       </w:r>
       <w:proofErr w:type="spellStart"/>
       <w:r>
-        <w:t>données</w:t>
-      </w:r>
-      <w:r>
-        <w:t>.sql</w:t>
+        <w:rPr>
+          <w:rFonts w:cstheme="minorHAnsi"/>
+          <w:sz w:val="24"/>
+          <w:szCs w:val="24"/>
+        </w:rPr>
+        <w:t>données.sql</w:t>
       </w:r>
       <w:proofErr w:type="spellEnd"/>
       <w:r>
+        <w:rPr>
+          <w:rFonts w:cstheme="minorHAnsi"/>
+          <w:sz w:val="24"/>
+          <w:szCs w:val="24"/>
+        </w:rPr>
         <w:t xml:space="preserve"> sur </w:t>
       </w:r>
       <w:proofErr w:type="spellStart"/>
       <w:r>
+        <w:rPr>
+          <w:rFonts w:cstheme="minorHAnsi"/>
+          <w:sz w:val="24"/>
+          <w:szCs w:val="24"/>
+        </w:rPr>
         <w:t>DronesDatabase</w:t>
       </w:r>
       <w:proofErr w:type="spellEnd"/>
@@ -106,18 +163,27 @@
           <w:ilvl w:val="0"/>
           <w:numId w:val="1"/>
         </w:numPr>
-      </w:pPr>
-      <w:r>
-        <w:t xml:space="preserve">Exécuter le script SQL </w:t>
-      </w:r>
-      <w:r>
-        <w:t>V1_2__CreationVue</w:t>
-      </w:r>
-      <w:r>
-        <w:t xml:space="preserve">.sql sur </w:t>
+        <w:rPr>
+          <w:rFonts w:cstheme="minorHAnsi"/>
+          <w:sz w:val="24"/>
+          <w:szCs w:val="24"/>
+        </w:rPr>
+      </w:pPr>
+      <w:r>
+        <w:rPr>
+          <w:rFonts w:cstheme="minorHAnsi"/>
+          <w:sz w:val="24"/>
+          <w:szCs w:val="24"/>
+        </w:rPr>
+        <w:t xml:space="preserve">Exécuter le script SQL V1_2__CreationVue.sql sur </w:t>
       </w:r>
       <w:proofErr w:type="spellStart"/>
       <w:r>
+        <w:rPr>
+          <w:rFonts w:cstheme="minorHAnsi"/>
+          <w:sz w:val="24"/>
+          <w:szCs w:val="24"/>
+        </w:rPr>
         <w:t>DronesDatabase</w:t>
       </w:r>
       <w:proofErr w:type="spellEnd"/>
@@ -129,18 +195,27 @@
           <w:ilvl w:val="0"/>
           <w:numId w:val="1"/>
         </w:numPr>
-      </w:pPr>
-      <w:r>
-        <w:t xml:space="preserve">Exécuter le script SQL </w:t>
-      </w:r>
-      <w:r>
-        <w:t>V1_4__RevenusPourUnModele</w:t>
-      </w:r>
-      <w:r>
-        <w:t xml:space="preserve">.sql sur </w:t>
+        <w:rPr>
+          <w:rFonts w:cstheme="minorHAnsi"/>
+          <w:sz w:val="24"/>
+          <w:szCs w:val="24"/>
+        </w:rPr>
+      </w:pPr>
+      <w:r>
+        <w:rPr>
+          <w:rFonts w:cstheme="minorHAnsi"/>
+          <w:sz w:val="24"/>
+          <w:szCs w:val="24"/>
+        </w:rPr>
+        <w:t xml:space="preserve">Exécuter le script SQL V1_4__RevenusPourUnModele.sql sur </w:t>
       </w:r>
       <w:proofErr w:type="spellStart"/>
       <w:r>
+        <w:rPr>
+          <w:rFonts w:cstheme="minorHAnsi"/>
+          <w:sz w:val="24"/>
+          <w:szCs w:val="24"/>
+        </w:rPr>
         <w:t>DronesDatabase</w:t>
       </w:r>
       <w:proofErr w:type="spellEnd"/>
@@ -152,32 +227,1531 @@
           <w:ilvl w:val="0"/>
           <w:numId w:val="1"/>
         </w:numPr>
-      </w:pPr>
-      <w:r>
+        <w:rPr>
+          <w:rFonts w:cstheme="minorHAnsi"/>
+          <w:sz w:val="24"/>
+          <w:szCs w:val="24"/>
+        </w:rPr>
+      </w:pPr>
+      <w:r>
+        <w:rPr>
+          <w:rFonts w:cstheme="minorHAnsi"/>
+          <w:sz w:val="24"/>
+          <w:szCs w:val="24"/>
+        </w:rPr>
         <w:t xml:space="preserve">Exécuter le script SQL </w:t>
       </w:r>
       <w:r>
+        <w:rPr>
+          <w:rFonts w:cstheme="minorHAnsi"/>
+          <w:sz w:val="24"/>
+          <w:szCs w:val="24"/>
+        </w:rPr>
         <w:t>V1_6__Performance</w:t>
       </w:r>
       <w:r>
+        <w:rPr>
+          <w:rFonts w:cstheme="minorHAnsi"/>
+          <w:sz w:val="24"/>
+          <w:szCs w:val="24"/>
+        </w:rPr>
         <w:t xml:space="preserve">.sql sur </w:t>
       </w:r>
       <w:proofErr w:type="spellStart"/>
       <w:r>
+        <w:rPr>
+          <w:rFonts w:cstheme="minorHAnsi"/>
+          <w:sz w:val="24"/>
+          <w:szCs w:val="24"/>
+        </w:rPr>
         <w:t>DronesDatabase</w:t>
       </w:r>
       <w:proofErr w:type="spellEnd"/>
+    </w:p>
+    <w:p>
+      <w:pPr>
+        <w:ind w:left="360"/>
+        <w:rPr>
+          <w:rFonts w:cstheme="minorHAnsi"/>
+          <w:sz w:val="24"/>
+          <w:szCs w:val="24"/>
+        </w:rPr>
+      </w:pPr>
+      <w:r>
+        <w:rPr>
+          <w:rFonts w:cstheme="minorHAnsi"/>
+          <w:sz w:val="24"/>
+          <w:szCs w:val="24"/>
+        </w:rPr>
+        <w:drawing>
+          <wp:inline distT="0" distB="0" distL="0" distR="0" wp14:anchorId="54EA5056" wp14:editId="67A5A441">
+            <wp:extent cx="5943600" cy="223520"/>
+            <wp:effectExtent l="0" t="0" r="0" b="5080"/>
+            <wp:docPr id="1126887587" name="Picture 1"/>
+            <wp:cNvGraphicFramePr>
+              <a:graphicFrameLocks xmlns:a="http://schemas.openxmlformats.org/drawingml/2006/main" noChangeAspect="1"/>
+            </wp:cNvGraphicFramePr>
+            <a:graphic xmlns:a="http://schemas.openxmlformats.org/drawingml/2006/main">
+              <a:graphicData uri="http://schemas.openxmlformats.org/drawingml/2006/picture">
+                <pic:pic xmlns:pic="http://schemas.openxmlformats.org/drawingml/2006/picture">
+                  <pic:nvPicPr>
+                    <pic:cNvPr id="1126887587" name=""/>
+                    <pic:cNvPicPr/>
+                  </pic:nvPicPr>
+                  <pic:blipFill>
+                    <a:blip r:embed="rId7"/>
+                    <a:stretch>
+                      <a:fillRect/>
+                    </a:stretch>
+                  </pic:blipFill>
+                  <pic:spPr>
+                    <a:xfrm>
+                      <a:off x="0" y="0"/>
+                      <a:ext cx="5943600" cy="223520"/>
+                    </a:xfrm>
+                    <a:prstGeom prst="rect">
+                      <a:avLst/>
+                    </a:prstGeom>
+                  </pic:spPr>
+                </pic:pic>
+              </a:graphicData>
+            </a:graphic>
+          </wp:inline>
+        </w:drawing>
+      </w:r>
+    </w:p>
+    <w:p>
+      <w:pPr>
+        <w:ind w:left="360"/>
+        <w:rPr>
+          <w:rFonts w:cstheme="minorHAnsi"/>
+          <w:sz w:val="24"/>
+          <w:szCs w:val="24"/>
+        </w:rPr>
+      </w:pPr>
+      <w:r>
+        <w:rPr>
+          <w:rFonts w:cstheme="minorHAnsi"/>
+          <w:sz w:val="24"/>
+          <w:szCs w:val="24"/>
+        </w:rPr>
+        <w:t>Voici le header du projet.</w:t>
+      </w:r>
+    </w:p>
+    <w:p>
+      <w:pPr>
+        <w:ind w:left="360"/>
+        <w:rPr>
+          <w:rFonts w:cstheme="minorHAnsi"/>
+          <w:sz w:val="24"/>
+          <w:szCs w:val="24"/>
+        </w:rPr>
+      </w:pPr>
+      <w:r>
+        <w:rPr>
+          <w:rFonts w:cstheme="minorHAnsi"/>
+          <w:sz w:val="24"/>
+          <w:szCs w:val="24"/>
+        </w:rPr>
+        <w:t>Voici comment accéder aux différentes étapes du projet.</w:t>
+      </w:r>
     </w:p>
     <w:p>
       <w:pPr>
         <w:pStyle w:val="ListParagraph"/>
         <w:numPr>
           <w:ilvl w:val="0"/>
-          <w:numId w:val="1"/>
+          <w:numId w:val="2"/>
         </w:numPr>
-      </w:pPr>
+        <w:rPr>
+          <w:rFonts w:cstheme="minorHAnsi"/>
+          <w:sz w:val="24"/>
+          <w:szCs w:val="24"/>
+        </w:rPr>
+      </w:pPr>
+      <w:r>
+        <w:rPr>
+          <w:rFonts w:cstheme="minorHAnsi"/>
+          <w:b/>
+          <w:bCs/>
+          <w:sz w:val="24"/>
+          <w:szCs w:val="24"/>
+        </w:rPr>
+        <w:t>V1_2__CreationVue</w:t>
+      </w:r>
+      <w:r>
+        <w:rPr>
+          <w:rFonts w:cstheme="minorHAnsi"/>
+          <w:sz w:val="24"/>
+          <w:szCs w:val="24"/>
+        </w:rPr>
+        <w:t xml:space="preserve"> : </w:t>
+      </w:r>
+      <w:r>
+        <w:rPr>
+          <w:rFonts w:cstheme="minorHAnsi"/>
+          <w:sz w:val="24"/>
+          <w:szCs w:val="24"/>
+        </w:rPr>
+        <w:t>Création d’une vue SQL complexe. Modifications dans le projet pour afficher le résultat de la vue</w:t>
+      </w:r>
+      <w:r>
+        <w:rPr>
+          <w:rFonts w:cstheme="minorHAnsi"/>
+          <w:sz w:val="24"/>
+          <w:szCs w:val="24"/>
+        </w:rPr>
+        <w:t>.</w:t>
+      </w:r>
+    </w:p>
+    <w:p>
+      <w:pPr>
+        <w:pStyle w:val="ListParagraph"/>
+        <w:numPr>
+          <w:ilvl w:val="1"/>
+          <w:numId w:val="2"/>
+        </w:numPr>
+        <w:rPr>
+          <w:rFonts w:cstheme="minorHAnsi"/>
+          <w:sz w:val="24"/>
+          <w:szCs w:val="24"/>
+        </w:rPr>
+      </w:pPr>
+      <w:r>
+        <w:rPr>
+          <w:rFonts w:cstheme="minorHAnsi"/>
+          <w:sz w:val="24"/>
+          <w:szCs w:val="24"/>
+        </w:rPr>
+        <w:t xml:space="preserve">On peut y accéder à partir du bouton </w:t>
+      </w:r>
+      <w:r>
+        <w:rPr>
+          <w:rFonts w:cstheme="minorHAnsi"/>
+          <w:b/>
+          <w:bCs/>
+          <w:color w:val="000000"/>
+          <w:sz w:val="24"/>
+          <w:szCs w:val="24"/>
+          <w:bdr w:val="single" w:sz="4" w:space="0" w:color="auto"/>
+        </w:rPr>
+        <w:t>V1_2__VueDétailléeDrones</w:t>
+      </w:r>
+      <w:r>
+        <w:rPr>
+          <w:rFonts w:cstheme="minorHAnsi"/>
+          <w:color w:val="000000"/>
+          <w:sz w:val="24"/>
+          <w:szCs w:val="24"/>
+        </w:rPr>
+        <w:t xml:space="preserve"> du header.</w:t>
+      </w:r>
+    </w:p>
+    <w:p>
+      <w:pPr>
+        <w:pStyle w:val="ListParagraph"/>
+        <w:numPr>
+          <w:ilvl w:val="1"/>
+          <w:numId w:val="2"/>
+        </w:numPr>
+        <w:rPr>
+          <w:rFonts w:cstheme="minorHAnsi"/>
+          <w:sz w:val="24"/>
+          <w:szCs w:val="24"/>
+        </w:rPr>
+      </w:pPr>
+      <w:r>
+        <w:rPr>
+          <w:rFonts w:cstheme="minorHAnsi"/>
+          <w:color w:val="000000"/>
+          <w:sz w:val="24"/>
+          <w:szCs w:val="24"/>
+        </w:rPr>
+        <w:t xml:space="preserve">Dans la vue on y voit le </w:t>
+      </w:r>
+      <w:proofErr w:type="spellStart"/>
+      <w:r>
+        <w:rPr>
+          <w:rFonts w:cstheme="minorHAnsi"/>
+          <w:color w:val="000000"/>
+          <w:sz w:val="24"/>
+          <w:szCs w:val="24"/>
+        </w:rPr>
+        <w:t>DroneId</w:t>
+      </w:r>
+      <w:proofErr w:type="spellEnd"/>
+      <w:r>
+        <w:rPr>
+          <w:rFonts w:cstheme="minorHAnsi"/>
+          <w:color w:val="000000"/>
+          <w:sz w:val="24"/>
+          <w:szCs w:val="24"/>
+        </w:rPr>
+        <w:t xml:space="preserve">, </w:t>
+      </w:r>
+      <w:proofErr w:type="spellStart"/>
+      <w:r>
+        <w:rPr>
+          <w:rFonts w:cstheme="minorHAnsi"/>
+          <w:color w:val="000000"/>
+          <w:sz w:val="24"/>
+          <w:szCs w:val="24"/>
+        </w:rPr>
+        <w:t>NumSerie</w:t>
+      </w:r>
+      <w:proofErr w:type="spellEnd"/>
+      <w:r>
+        <w:rPr>
+          <w:rFonts w:cstheme="minorHAnsi"/>
+          <w:color w:val="000000"/>
+          <w:sz w:val="24"/>
+          <w:szCs w:val="24"/>
+        </w:rPr>
+        <w:t xml:space="preserve">, </w:t>
+      </w:r>
+      <w:proofErr w:type="spellStart"/>
+      <w:r>
+        <w:rPr>
+          <w:rFonts w:cstheme="minorHAnsi"/>
+          <w:color w:val="000000"/>
+          <w:sz w:val="24"/>
+          <w:szCs w:val="24"/>
+        </w:rPr>
+        <w:t>NomModele</w:t>
+      </w:r>
+      <w:proofErr w:type="spellEnd"/>
+      <w:r>
+        <w:rPr>
+          <w:rFonts w:cstheme="minorHAnsi"/>
+          <w:color w:val="000000"/>
+          <w:sz w:val="24"/>
+          <w:szCs w:val="24"/>
+        </w:rPr>
+        <w:t xml:space="preserve">, </w:t>
+      </w:r>
+      <w:r>
+        <w:rPr>
+          <w:rFonts w:cstheme="minorHAnsi"/>
+          <w:color w:val="000000"/>
+          <w:sz w:val="24"/>
+          <w:szCs w:val="24"/>
+        </w:rPr>
+        <w:t>Vitesse</w:t>
+      </w:r>
+      <w:r>
+        <w:rPr>
+          <w:rFonts w:cstheme="minorHAnsi"/>
+          <w:color w:val="000000"/>
+          <w:sz w:val="24"/>
+          <w:szCs w:val="24"/>
+        </w:rPr>
+        <w:t xml:space="preserve">, </w:t>
+      </w:r>
+      <w:r>
+        <w:rPr>
+          <w:rFonts w:cstheme="minorHAnsi"/>
+          <w:color w:val="000000"/>
+          <w:sz w:val="24"/>
+          <w:szCs w:val="24"/>
+        </w:rPr>
+        <w:t>Prix</w:t>
+      </w:r>
+      <w:r>
+        <w:rPr>
+          <w:rFonts w:cstheme="minorHAnsi"/>
+          <w:color w:val="000000"/>
+          <w:sz w:val="24"/>
+          <w:szCs w:val="24"/>
+        </w:rPr>
+        <w:t xml:space="preserve">, </w:t>
+      </w:r>
+      <w:proofErr w:type="spellStart"/>
+      <w:r>
+        <w:rPr>
+          <w:rFonts w:cstheme="minorHAnsi"/>
+          <w:color w:val="000000"/>
+          <w:sz w:val="24"/>
+          <w:szCs w:val="24"/>
+        </w:rPr>
+        <w:t>DateSortie</w:t>
+      </w:r>
+      <w:proofErr w:type="spellEnd"/>
+      <w:r>
+        <w:rPr>
+          <w:rFonts w:cstheme="minorHAnsi"/>
+          <w:color w:val="000000"/>
+          <w:sz w:val="24"/>
+          <w:szCs w:val="24"/>
+        </w:rPr>
+        <w:t xml:space="preserve"> de chaque drone en se basant sur la vue SQL </w:t>
+      </w:r>
+      <w:proofErr w:type="spellStart"/>
+      <w:r>
+        <w:rPr>
+          <w:rFonts w:ascii="Cascadia Mono" w:hAnsi="Cascadia Mono" w:cs="Cascadia Mono"/>
+          <w:color w:val="000000"/>
+          <w:sz w:val="19"/>
+          <w:szCs w:val="19"/>
+        </w:rPr>
+        <w:t>Magasins</w:t>
+      </w:r>
+      <w:r>
+        <w:rPr>
+          <w:rFonts w:ascii="Cascadia Mono" w:hAnsi="Cascadia Mono" w:cs="Cascadia Mono"/>
+          <w:color w:val="808080"/>
+          <w:sz w:val="19"/>
+          <w:szCs w:val="19"/>
+        </w:rPr>
+        <w:t>.</w:t>
+      </w:r>
+      <w:r>
+        <w:rPr>
+          <w:rFonts w:ascii="Cascadia Mono" w:hAnsi="Cascadia Mono" w:cs="Cascadia Mono"/>
+          <w:color w:val="000000"/>
+          <w:sz w:val="19"/>
+          <w:szCs w:val="19"/>
+        </w:rPr>
+        <w:t>vw_Drones</w:t>
+      </w:r>
+      <w:proofErr w:type="spellEnd"/>
+      <w:r>
+        <w:rPr>
+          <w:rFonts w:ascii="Cascadia Mono" w:hAnsi="Cascadia Mono" w:cs="Cascadia Mono"/>
+          <w:color w:val="000000"/>
+          <w:sz w:val="19"/>
+          <w:szCs w:val="19"/>
+        </w:rPr>
+        <w:t xml:space="preserve"> </w:t>
+      </w:r>
+      <w:r>
+        <w:rPr>
+          <w:rFonts w:cstheme="minorHAnsi"/>
+          <w:color w:val="000000"/>
+          <w:sz w:val="24"/>
+          <w:szCs w:val="24"/>
+        </w:rPr>
+        <w:t>de la base de données.</w:t>
+      </w:r>
+    </w:p>
+    <w:p>
+      <w:pPr>
+        <w:pStyle w:val="ListParagraph"/>
+        <w:numPr>
+          <w:ilvl w:val="0"/>
+          <w:numId w:val="2"/>
+        </w:numPr>
+        <w:spacing w:line="360" w:lineRule="auto"/>
+        <w:rPr>
+          <w:rFonts w:cstheme="minorHAnsi"/>
+          <w:b/>
+          <w:bCs/>
+          <w:sz w:val="24"/>
+          <w:szCs w:val="24"/>
+        </w:rPr>
+      </w:pPr>
+      <w:r>
+        <w:rPr>
+          <w:rFonts w:cstheme="minorHAnsi"/>
+          <w:b/>
+          <w:bCs/>
+          <w:sz w:val="24"/>
+          <w:szCs w:val="24"/>
+        </w:rPr>
+        <w:t>V1_3__ChiffrementDe…</w:t>
+      </w:r>
+      <w:r>
+        <w:rPr>
+          <w:rFonts w:cstheme="minorHAnsi"/>
+          <w:b/>
+          <w:bCs/>
+          <w:sz w:val="24"/>
+          <w:szCs w:val="24"/>
+        </w:rPr>
+        <w:t xml:space="preserve"> : </w:t>
+      </w:r>
+      <w:r>
+        <w:rPr>
+          <w:rFonts w:cstheme="minorHAnsi"/>
+          <w:sz w:val="24"/>
+          <w:szCs w:val="24"/>
+        </w:rPr>
+        <w:t>Création d’une procédure stockée et autre, pour le</w:t>
+      </w:r>
+      <w:r>
+        <w:rPr>
+          <w:rFonts w:cstheme="minorHAnsi"/>
+          <w:sz w:val="24"/>
+          <w:szCs w:val="24"/>
+        </w:rPr>
+        <w:t xml:space="preserve"> </w:t>
+      </w:r>
+      <w:r>
+        <w:rPr>
+          <w:rFonts w:cstheme="minorHAnsi"/>
+          <w:sz w:val="24"/>
+          <w:szCs w:val="24"/>
+        </w:rPr>
+        <w:t>chiffrement/déchiffrement d’une donnée sensible. Modifications dans le projet pour afficher cette donnée sensible.</w:t>
+      </w:r>
+    </w:p>
+    <w:p>
+      <w:pPr>
+        <w:pStyle w:val="ListParagraph"/>
+        <w:numPr>
+          <w:ilvl w:val="1"/>
+          <w:numId w:val="2"/>
+        </w:numPr>
+        <w:spacing w:line="360" w:lineRule="auto"/>
+        <w:rPr>
+          <w:rFonts w:cstheme="minorHAnsi"/>
+          <w:sz w:val="24"/>
+          <w:szCs w:val="24"/>
+        </w:rPr>
+      </w:pPr>
+      <w:r>
+        <w:rPr>
+          <w:rFonts w:cstheme="minorHAnsi"/>
+          <w:sz w:val="24"/>
+          <w:szCs w:val="24"/>
+        </w:rPr>
+        <w:t xml:space="preserve">On peut y accéder à partir du bouton </w:t>
+      </w:r>
+      <w:r>
+        <w:rPr>
+          <w:rFonts w:cstheme="minorHAnsi"/>
+          <w:b/>
+          <w:bCs/>
+          <w:color w:val="000000"/>
+          <w:sz w:val="24"/>
+          <w:szCs w:val="24"/>
+          <w:bdr w:val="single" w:sz="4" w:space="0" w:color="auto"/>
+        </w:rPr>
+        <w:t>V1_3__ChiffrementDeNomDeFamille</w:t>
+      </w:r>
+      <w:r>
+        <w:rPr>
+          <w:rFonts w:cstheme="minorHAnsi"/>
+          <w:color w:val="000000"/>
+          <w:sz w:val="24"/>
+          <w:szCs w:val="24"/>
+        </w:rPr>
+        <w:t xml:space="preserve"> du header.</w:t>
+      </w:r>
+    </w:p>
+    <w:p>
+      <w:pPr>
+        <w:pStyle w:val="ListParagraph"/>
+        <w:numPr>
+          <w:ilvl w:val="1"/>
+          <w:numId w:val="2"/>
+        </w:numPr>
+        <w:spacing w:line="360" w:lineRule="auto"/>
+        <w:rPr>
+          <w:rFonts w:cstheme="minorHAnsi"/>
+          <w:color w:val="000000"/>
+          <w:sz w:val="24"/>
+          <w:szCs w:val="24"/>
+        </w:rPr>
+      </w:pPr>
+      <w:r>
+        <w:rPr>
+          <w:rFonts w:cstheme="minorHAnsi"/>
+          <w:color w:val="000000"/>
+          <w:sz w:val="24"/>
+          <w:szCs w:val="24"/>
+        </w:rPr>
+        <w:t xml:space="preserve">Dans la vue on y voit la liste des clients avec leur nom de famille chiffré. On y retrouve aussi les boutons </w:t>
+      </w:r>
+      <w:r>
+        <w:rPr>
+          <w:rFonts w:cstheme="minorHAnsi"/>
+          <w:b/>
+          <w:bCs/>
+          <w:color w:val="000000"/>
+          <w:sz w:val="24"/>
+          <w:szCs w:val="24"/>
+          <w:bdr w:val="single" w:sz="4" w:space="0" w:color="auto"/>
+        </w:rPr>
+        <w:t>Chiffrer les noms de famille des clients</w:t>
+      </w:r>
+      <w:r>
+        <w:rPr>
+          <w:rFonts w:cstheme="minorHAnsi"/>
+          <w:color w:val="000000"/>
+          <w:sz w:val="24"/>
+          <w:szCs w:val="24"/>
+        </w:rPr>
+        <w:t xml:space="preserve"> et </w:t>
+      </w:r>
+      <w:r>
+        <w:rPr>
+          <w:rFonts w:cstheme="minorHAnsi"/>
+          <w:b/>
+          <w:bCs/>
+          <w:color w:val="000000"/>
+          <w:sz w:val="24"/>
+          <w:szCs w:val="24"/>
+          <w:bdr w:val="single" w:sz="4" w:space="0" w:color="auto"/>
+        </w:rPr>
+        <w:t>Déchiffrer les noms de famille des clients</w:t>
+      </w:r>
+      <w:r>
+        <w:rPr>
+          <w:rFonts w:cstheme="minorHAnsi"/>
+          <w:color w:val="000000"/>
+          <w:sz w:val="24"/>
+          <w:szCs w:val="24"/>
+        </w:rPr>
+        <w:t xml:space="preserve"> pour chiffrer/déchiffrer les noms de famille de tous les clients.</w:t>
+      </w:r>
+    </w:p>
+    <w:p>
+      <w:pPr>
+        <w:pStyle w:val="ListParagraph"/>
+        <w:numPr>
+          <w:ilvl w:val="1"/>
+          <w:numId w:val="2"/>
+        </w:numPr>
+        <w:spacing w:line="360" w:lineRule="auto"/>
+        <w:rPr>
+          <w:rFonts w:cstheme="minorHAnsi"/>
+          <w:color w:val="000000"/>
+          <w:sz w:val="24"/>
+          <w:szCs w:val="24"/>
+        </w:rPr>
+      </w:pPr>
+      <w:r>
+        <w:rPr>
+          <w:rFonts w:cstheme="minorHAnsi"/>
+          <w:color w:val="000000"/>
+          <w:sz w:val="24"/>
+          <w:szCs w:val="24"/>
+        </w:rPr>
+        <w:t xml:space="preserve">Cliquer sur </w:t>
+      </w:r>
+      <w:r>
+        <w:rPr>
+          <w:rFonts w:cstheme="minorHAnsi"/>
+          <w:b/>
+          <w:bCs/>
+          <w:color w:val="000000"/>
+          <w:sz w:val="24"/>
+          <w:szCs w:val="24"/>
+          <w:bdr w:val="single" w:sz="4" w:space="0" w:color="auto"/>
+        </w:rPr>
+        <w:t>Details</w:t>
+      </w:r>
+      <w:r>
+        <w:rPr>
+          <w:rFonts w:cstheme="minorHAnsi"/>
+          <w:color w:val="000000"/>
+          <w:sz w:val="24"/>
+          <w:szCs w:val="24"/>
+        </w:rPr>
+        <w:t xml:space="preserve"> d’un client amène à la vue Details pour ce client. On y retrouve les boutons </w:t>
+      </w:r>
+      <w:r>
+        <w:rPr>
+          <w:rFonts w:cstheme="minorHAnsi"/>
+          <w:b/>
+          <w:bCs/>
+          <w:color w:val="000000"/>
+          <w:sz w:val="24"/>
+          <w:szCs w:val="24"/>
+          <w:bdr w:val="single" w:sz="4" w:space="0" w:color="auto"/>
+        </w:rPr>
+        <w:t>Chiffrer le nom de famille</w:t>
+      </w:r>
+      <w:r>
+        <w:rPr>
+          <w:rFonts w:cstheme="minorHAnsi"/>
+          <w:color w:val="000000"/>
+          <w:sz w:val="24"/>
+          <w:szCs w:val="24"/>
+        </w:rPr>
+        <w:t xml:space="preserve"> et </w:t>
+      </w:r>
+      <w:r>
+        <w:rPr>
+          <w:rFonts w:cstheme="minorHAnsi"/>
+          <w:b/>
+          <w:bCs/>
+          <w:color w:val="000000"/>
+          <w:sz w:val="24"/>
+          <w:szCs w:val="24"/>
+          <w:bdr w:val="single" w:sz="4" w:space="0" w:color="auto"/>
+        </w:rPr>
+        <w:t>Déchiffrer le nom de famille</w:t>
+      </w:r>
+      <w:r>
+        <w:rPr>
+          <w:rFonts w:cstheme="minorHAnsi"/>
+          <w:b/>
+          <w:bCs/>
+          <w:color w:val="000000"/>
+          <w:sz w:val="24"/>
+          <w:szCs w:val="24"/>
+        </w:rPr>
+        <w:t xml:space="preserve"> </w:t>
+      </w:r>
+      <w:r>
+        <w:rPr>
+          <w:rFonts w:cstheme="minorHAnsi"/>
+          <w:color w:val="000000"/>
+          <w:sz w:val="24"/>
+          <w:szCs w:val="24"/>
+        </w:rPr>
+        <w:t>pour chiffrer/déchiffrer le nom de famille du client courant.</w:t>
+      </w:r>
+    </w:p>
+    <w:p>
+      <w:pPr>
+        <w:pStyle w:val="ListParagraph"/>
+        <w:numPr>
+          <w:ilvl w:val="0"/>
+          <w:numId w:val="2"/>
+        </w:numPr>
+        <w:spacing w:line="360" w:lineRule="auto"/>
+        <w:rPr>
+          <w:rFonts w:cstheme="minorHAnsi"/>
+          <w:b/>
+          <w:bCs/>
+          <w:sz w:val="24"/>
+          <w:szCs w:val="24"/>
+        </w:rPr>
+      </w:pPr>
+      <w:r>
+        <w:rPr>
+          <w:rFonts w:cstheme="minorHAnsi"/>
+          <w:b/>
+          <w:bCs/>
+          <w:sz w:val="24"/>
+          <w:szCs w:val="24"/>
+        </w:rPr>
+        <w:t>V1_4__ProcedureStockeeMasterDetail</w:t>
+      </w:r>
+      <w:r>
+        <w:rPr>
+          <w:rFonts w:cstheme="minorHAnsi"/>
+          <w:b/>
+          <w:bCs/>
+          <w:sz w:val="24"/>
+          <w:szCs w:val="24"/>
+        </w:rPr>
+        <w:t xml:space="preserve"> : </w:t>
+      </w:r>
+      <w:r>
+        <w:rPr>
+          <w:rFonts w:cstheme="minorHAnsi"/>
+          <w:sz w:val="24"/>
+          <w:szCs w:val="24"/>
+        </w:rPr>
+        <w:t xml:space="preserve">Création d’une procédure stockée retournant des valeurs, avec paramètres. Modifications dans le projet pour avoir une vue EF dans laquelle on pourra entrer des données (Master) qui seront ensuite utilisées pour appeler la procédure stockée et afficher le résultat (Détail). </w:t>
+      </w:r>
+    </w:p>
+    <w:p>
+      <w:pPr>
+        <w:pStyle w:val="ListParagraph"/>
+        <w:numPr>
+          <w:ilvl w:val="1"/>
+          <w:numId w:val="2"/>
+        </w:numPr>
+        <w:spacing w:line="360" w:lineRule="auto"/>
+        <w:rPr>
+          <w:rFonts w:cstheme="minorHAnsi"/>
+          <w:sz w:val="24"/>
+          <w:szCs w:val="24"/>
+        </w:rPr>
+      </w:pPr>
+      <w:r>
+        <w:rPr>
+          <w:rFonts w:cstheme="minorHAnsi"/>
+          <w:sz w:val="24"/>
+          <w:szCs w:val="24"/>
+        </w:rPr>
+        <w:lastRenderedPageBreak/>
+        <w:t xml:space="preserve">On peut y accéder à partir de du bouton </w:t>
+      </w:r>
+      <w:r>
+        <w:rPr>
+          <w:rFonts w:cstheme="minorHAnsi"/>
+          <w:b/>
+          <w:bCs/>
+          <w:color w:val="000000"/>
+          <w:sz w:val="24"/>
+          <w:szCs w:val="24"/>
+          <w:bdr w:val="single" w:sz="4" w:space="0" w:color="auto"/>
+        </w:rPr>
+        <w:t>V1_4__RevenusModeles</w:t>
+      </w:r>
+      <w:r>
+        <w:rPr>
+          <w:rFonts w:cstheme="minorHAnsi"/>
+          <w:color w:val="000000"/>
+          <w:sz w:val="24"/>
+          <w:szCs w:val="24"/>
+        </w:rPr>
+        <w:t xml:space="preserve"> du header.</w:t>
+      </w:r>
+    </w:p>
+    <w:p>
+      <w:pPr>
+        <w:pStyle w:val="ListParagraph"/>
+        <w:numPr>
+          <w:ilvl w:val="1"/>
+          <w:numId w:val="2"/>
+        </w:numPr>
+        <w:spacing w:line="360" w:lineRule="auto"/>
+        <w:rPr>
+          <w:rFonts w:cstheme="minorHAnsi"/>
+          <w:sz w:val="24"/>
+          <w:szCs w:val="24"/>
+        </w:rPr>
+      </w:pPr>
+      <w:r>
+        <w:rPr>
+          <w:rFonts w:cstheme="minorHAnsi"/>
+          <w:sz w:val="24"/>
+          <w:szCs w:val="24"/>
+        </w:rPr>
+        <w:t xml:space="preserve">Dans la vue on y voit la liste des modèles de drones. Pour chaque modèle on y retrouve </w:t>
+      </w:r>
+      <w:r>
+        <w:rPr>
+          <w:rFonts w:cstheme="minorHAnsi"/>
+          <w:sz w:val="24"/>
+          <w:szCs w:val="24"/>
+        </w:rPr>
+        <w:t>le bouton suivant :</w:t>
+      </w:r>
+      <w:r>
+        <w:rPr>
+          <w:rFonts w:cstheme="minorHAnsi"/>
+          <w:sz w:val="24"/>
+          <w:szCs w:val="24"/>
+        </w:rPr>
+        <w:t xml:space="preserve"> </w:t>
+      </w:r>
+      <w:r>
+        <w:rPr>
+          <w:rFonts w:cstheme="minorHAnsi"/>
+          <w:b/>
+          <w:bCs/>
+          <w:sz w:val="24"/>
+          <w:szCs w:val="24"/>
+          <w:bdr w:val="single" w:sz="4" w:space="0" w:color="auto"/>
+        </w:rPr>
+        <w:t>EXEC V_1.4</w:t>
+      </w:r>
+      <w:r>
+        <w:rPr>
+          <w:rFonts w:cstheme="minorHAnsi"/>
+          <w:b/>
+          <w:bCs/>
+          <w:sz w:val="24"/>
+          <w:szCs w:val="24"/>
+          <w:bdr w:val="single" w:sz="4" w:space="0" w:color="auto"/>
+        </w:rPr>
+        <w:t xml:space="preserve"> </w:t>
+      </w:r>
+      <w:r>
+        <w:rPr>
+          <w:rFonts w:cstheme="minorHAnsi"/>
+          <w:sz w:val="24"/>
+          <w:szCs w:val="24"/>
+        </w:rPr>
+        <w:t xml:space="preserve">qui va exécuter la procédure </w:t>
+      </w:r>
+      <w:proofErr w:type="spellStart"/>
+      <w:r>
+        <w:rPr>
+          <w:rFonts w:ascii="Cascadia Mono" w:hAnsi="Cascadia Mono" w:cs="Cascadia Mono"/>
+          <w:color w:val="000000"/>
+          <w:sz w:val="19"/>
+          <w:szCs w:val="19"/>
+        </w:rPr>
+        <w:t>Magasins</w:t>
+      </w:r>
+      <w:r>
+        <w:rPr>
+          <w:rFonts w:ascii="Cascadia Mono" w:hAnsi="Cascadia Mono" w:cs="Cascadia Mono"/>
+          <w:color w:val="000000"/>
+          <w:sz w:val="19"/>
+          <w:szCs w:val="19"/>
+        </w:rPr>
+        <w:t>.</w:t>
+      </w:r>
+      <w:r>
+        <w:rPr>
+          <w:rFonts w:ascii="Cascadia Mono" w:hAnsi="Cascadia Mono" w:cs="Cascadia Mono"/>
+          <w:color w:val="000000"/>
+          <w:sz w:val="19"/>
+          <w:szCs w:val="19"/>
+        </w:rPr>
+        <w:t>usp_RevenusPourUnModele</w:t>
+      </w:r>
+      <w:proofErr w:type="spellEnd"/>
+      <w:r>
+        <w:rPr>
+          <w:rFonts w:ascii="Cascadia Mono" w:hAnsi="Cascadia Mono" w:cs="Cascadia Mono"/>
+          <w:color w:val="000000"/>
+          <w:sz w:val="19"/>
+          <w:szCs w:val="19"/>
+        </w:rPr>
+        <w:t xml:space="preserve"> </w:t>
+      </w:r>
+      <w:r>
+        <w:rPr>
+          <w:rFonts w:cstheme="minorHAnsi"/>
+          <w:sz w:val="24"/>
+          <w:szCs w:val="24"/>
+        </w:rPr>
+        <w:t>de la base de données. Cette procédure va exécuter la fonction</w:t>
+      </w:r>
+      <w:r>
+        <w:t xml:space="preserve"> </w:t>
+      </w:r>
+      <w:proofErr w:type="spellStart"/>
+      <w:r>
+        <w:rPr>
+          <w:rFonts w:ascii="Cascadia Mono" w:hAnsi="Cascadia Mono" w:cs="Cascadia Mono"/>
+          <w:color w:val="000000"/>
+          <w:sz w:val="19"/>
+          <w:szCs w:val="19"/>
+        </w:rPr>
+        <w:t>Magasins</w:t>
+      </w:r>
+      <w:r>
+        <w:rPr>
+          <w:rFonts w:ascii="Cascadia Mono" w:hAnsi="Cascadia Mono" w:cs="Cascadia Mono"/>
+          <w:color w:val="808080"/>
+          <w:sz w:val="19"/>
+          <w:szCs w:val="19"/>
+        </w:rPr>
+        <w:t>.</w:t>
+      </w:r>
+      <w:r>
+        <w:rPr>
+          <w:rFonts w:ascii="Cascadia Mono" w:hAnsi="Cascadia Mono" w:cs="Cascadia Mono"/>
+          <w:color w:val="000000"/>
+          <w:sz w:val="19"/>
+          <w:szCs w:val="19"/>
+        </w:rPr>
+        <w:t>ufn_RevenusPourUnModele</w:t>
+      </w:r>
+      <w:proofErr w:type="spellEnd"/>
+      <w:r>
+        <w:rPr>
+          <w:rFonts w:cstheme="minorHAnsi"/>
+          <w:sz w:val="24"/>
+          <w:szCs w:val="24"/>
+        </w:rPr>
+        <w:t xml:space="preserve"> en lui envoyant </w:t>
+      </w:r>
+      <w:proofErr w:type="spellStart"/>
+      <w:r>
+        <w:rPr>
+          <w:rFonts w:cstheme="minorHAnsi"/>
+          <w:sz w:val="24"/>
+          <w:szCs w:val="24"/>
+        </w:rPr>
+        <w:t>l’id</w:t>
+      </w:r>
+      <w:proofErr w:type="spellEnd"/>
+      <w:r>
+        <w:rPr>
+          <w:rFonts w:cstheme="minorHAnsi"/>
+          <w:sz w:val="24"/>
+          <w:szCs w:val="24"/>
+        </w:rPr>
+        <w:t xml:space="preserve"> du modèle sélectionné</w:t>
+      </w:r>
+      <w:r>
+        <w:rPr>
+          <w:rFonts w:cstheme="minorHAnsi"/>
+          <w:sz w:val="24"/>
+          <w:szCs w:val="24"/>
+        </w:rPr>
+        <w:t xml:space="preserve"> et retournera les revenus générés.</w:t>
+      </w:r>
+    </w:p>
+    <w:p>
+      <w:pPr>
+        <w:pStyle w:val="ListParagraph"/>
+        <w:numPr>
+          <w:ilvl w:val="1"/>
+          <w:numId w:val="2"/>
+        </w:numPr>
+        <w:spacing w:line="360" w:lineRule="auto"/>
+        <w:rPr>
+          <w:rFonts w:cstheme="minorHAnsi"/>
+          <w:sz w:val="24"/>
+          <w:szCs w:val="24"/>
+        </w:rPr>
+      </w:pPr>
+      <w:r>
+        <w:rPr>
+          <w:rFonts w:cstheme="minorHAnsi"/>
+          <w:sz w:val="24"/>
+          <w:szCs w:val="24"/>
+        </w:rPr>
+        <w:t xml:space="preserve">Finalement, la vue qui va être affichée va </w:t>
+      </w:r>
+      <w:r>
+        <w:rPr>
+          <w:rFonts w:cstheme="minorHAnsi"/>
+          <w:sz w:val="24"/>
+          <w:szCs w:val="24"/>
+        </w:rPr>
+        <w:t>présenter ce que la procédure a retourné soit</w:t>
+      </w:r>
+      <w:r>
+        <w:rPr>
+          <w:rFonts w:cstheme="minorHAnsi"/>
+          <w:sz w:val="24"/>
+          <w:szCs w:val="24"/>
+        </w:rPr>
+        <w:t xml:space="preserve"> les revenus générés par les ventes de ce modèle.</w:t>
+      </w:r>
+    </w:p>
+    <w:p>
+      <w:pPr>
+        <w:pStyle w:val="ListParagraph"/>
+        <w:numPr>
+          <w:ilvl w:val="0"/>
+          <w:numId w:val="2"/>
+        </w:numPr>
+        <w:spacing w:line="360" w:lineRule="auto"/>
+        <w:rPr>
+          <w:rFonts w:cstheme="minorHAnsi"/>
+          <w:b/>
+          <w:bCs/>
+          <w:sz w:val="24"/>
+          <w:szCs w:val="24"/>
+        </w:rPr>
+      </w:pPr>
+      <w:r>
+        <w:rPr>
+          <w:rFonts w:cstheme="minorHAnsi"/>
+          <w:b/>
+          <w:bCs/>
+          <w:sz w:val="24"/>
+          <w:szCs w:val="24"/>
+        </w:rPr>
+        <w:t>V1_5__TraitementDesImages</w:t>
+      </w:r>
+      <w:r>
+        <w:rPr>
+          <w:rFonts w:cstheme="minorHAnsi"/>
+          <w:b/>
+          <w:bCs/>
+          <w:sz w:val="24"/>
+          <w:szCs w:val="24"/>
+        </w:rPr>
+        <w:t xml:space="preserve"> : </w:t>
+      </w:r>
+      <w:r>
+        <w:rPr>
+          <w:rFonts w:cstheme="minorHAnsi"/>
+          <w:sz w:val="24"/>
+          <w:szCs w:val="24"/>
+        </w:rPr>
+        <w:t>Il y aura une migration qui fera le traitement des images, tel que vu dans le cours. Modifications dans le projet pour avoir l’</w:t>
+      </w:r>
+      <w:proofErr w:type="spellStart"/>
+      <w:r>
+        <w:rPr>
+          <w:rFonts w:cstheme="minorHAnsi"/>
+          <w:sz w:val="24"/>
+          <w:szCs w:val="24"/>
+        </w:rPr>
+        <w:t>upload</w:t>
+      </w:r>
+      <w:proofErr w:type="spellEnd"/>
+      <w:r>
+        <w:rPr>
+          <w:rFonts w:cstheme="minorHAnsi"/>
+          <w:sz w:val="24"/>
+          <w:szCs w:val="24"/>
+        </w:rPr>
+        <w:t xml:space="preserve"> de l’image et l’affichage de l’image quelque part.</w:t>
+      </w:r>
+    </w:p>
+    <w:p>
+      <w:pPr>
+        <w:pStyle w:val="ListParagraph"/>
+        <w:numPr>
+          <w:ilvl w:val="1"/>
+          <w:numId w:val="2"/>
+        </w:numPr>
+        <w:spacing w:line="360" w:lineRule="auto"/>
+        <w:rPr>
+          <w:rFonts w:cstheme="minorHAnsi"/>
+          <w:sz w:val="24"/>
+          <w:szCs w:val="24"/>
+        </w:rPr>
+      </w:pPr>
+      <w:r>
+        <w:rPr>
+          <w:rFonts w:cstheme="minorHAnsi"/>
+          <w:sz w:val="24"/>
+          <w:szCs w:val="24"/>
+        </w:rPr>
+        <w:t xml:space="preserve">On peut y accéder à partir de du bouton </w:t>
+      </w:r>
+      <w:r>
+        <w:rPr>
+          <w:rFonts w:cstheme="minorHAnsi"/>
+          <w:b/>
+          <w:bCs/>
+          <w:color w:val="000000"/>
+          <w:sz w:val="24"/>
+          <w:szCs w:val="24"/>
+          <w:bdr w:val="single" w:sz="4" w:space="0" w:color="auto"/>
+        </w:rPr>
+        <w:t>V1_5__Images</w:t>
+      </w:r>
+      <w:r>
+        <w:rPr>
+          <w:rFonts w:cstheme="minorHAnsi"/>
+          <w:color w:val="000000"/>
+          <w:sz w:val="24"/>
+          <w:szCs w:val="24"/>
+        </w:rPr>
+        <w:t xml:space="preserve"> </w:t>
+      </w:r>
+      <w:r>
+        <w:rPr>
+          <w:rFonts w:cstheme="minorHAnsi"/>
+          <w:color w:val="000000"/>
+          <w:sz w:val="24"/>
+          <w:szCs w:val="24"/>
+        </w:rPr>
+        <w:t>du header.</w:t>
+      </w:r>
+    </w:p>
+    <w:p>
+      <w:pPr>
+        <w:pStyle w:val="ListParagraph"/>
+        <w:numPr>
+          <w:ilvl w:val="1"/>
+          <w:numId w:val="2"/>
+        </w:numPr>
+        <w:spacing w:line="360" w:lineRule="auto"/>
+        <w:rPr>
+          <w:rFonts w:cstheme="minorHAnsi"/>
+          <w:sz w:val="24"/>
+          <w:szCs w:val="24"/>
+        </w:rPr>
+      </w:pPr>
+      <w:r>
+        <w:rPr>
+          <w:rFonts w:cstheme="minorHAnsi"/>
+          <w:sz w:val="24"/>
+          <w:szCs w:val="24"/>
+        </w:rPr>
+        <w:t>Dans la vue on y voit la liste des modèles de drones. Pour chaque modèle on y retrouve le</w:t>
+      </w:r>
+      <w:r>
+        <w:rPr>
+          <w:rFonts w:cstheme="minorHAnsi"/>
+          <w:sz w:val="24"/>
+          <w:szCs w:val="24"/>
+        </w:rPr>
+        <w:t>s</w:t>
+      </w:r>
+      <w:r>
+        <w:rPr>
+          <w:rFonts w:cstheme="minorHAnsi"/>
+          <w:sz w:val="24"/>
+          <w:szCs w:val="24"/>
+        </w:rPr>
+        <w:t xml:space="preserve"> bouton</w:t>
+      </w:r>
+      <w:r>
+        <w:rPr>
+          <w:rFonts w:cstheme="minorHAnsi"/>
+          <w:sz w:val="24"/>
+          <w:szCs w:val="24"/>
+        </w:rPr>
+        <w:t>s</w:t>
+      </w:r>
+      <w:r>
+        <w:rPr>
+          <w:rFonts w:cstheme="minorHAnsi"/>
+          <w:sz w:val="24"/>
+          <w:szCs w:val="24"/>
+        </w:rPr>
+        <w:t xml:space="preserve"> </w:t>
+      </w:r>
+      <w:r>
+        <w:rPr>
+          <w:rFonts w:cstheme="minorHAnsi"/>
+          <w:sz w:val="24"/>
+          <w:szCs w:val="24"/>
+        </w:rPr>
+        <w:t xml:space="preserve">suivants : </w:t>
+      </w:r>
+    </w:p>
+    <w:p>
+      <w:pPr>
+        <w:pStyle w:val="ListParagraph"/>
+        <w:numPr>
+          <w:ilvl w:val="2"/>
+          <w:numId w:val="2"/>
+        </w:numPr>
+        <w:spacing w:line="360" w:lineRule="auto"/>
+        <w:rPr>
+          <w:rFonts w:cstheme="minorHAnsi"/>
+          <w:sz w:val="24"/>
+          <w:szCs w:val="24"/>
+        </w:rPr>
+      </w:pPr>
+      <w:r>
+        <w:rPr>
+          <w:rFonts w:cstheme="minorHAnsi"/>
+          <w:b/>
+          <w:bCs/>
+          <w:sz w:val="24"/>
+          <w:szCs w:val="24"/>
+          <w:bdr w:val="single" w:sz="4" w:space="0" w:color="auto"/>
+        </w:rPr>
+        <w:t xml:space="preserve">Details </w:t>
+      </w:r>
+      <w:proofErr w:type="spellStart"/>
+      <w:r>
+        <w:rPr>
+          <w:rFonts w:cstheme="minorHAnsi"/>
+          <w:b/>
+          <w:bCs/>
+          <w:sz w:val="24"/>
+          <w:szCs w:val="24"/>
+          <w:bdr w:val="single" w:sz="4" w:space="0" w:color="auto"/>
+        </w:rPr>
+        <w:t>Modele</w:t>
+      </w:r>
+      <w:proofErr w:type="spellEnd"/>
+      <w:r>
+        <w:rPr>
+          <w:rFonts w:cstheme="minorHAnsi"/>
+          <w:b/>
+          <w:bCs/>
+          <w:sz w:val="24"/>
+          <w:szCs w:val="24"/>
+          <w:bdr w:val="single" w:sz="4" w:space="0" w:color="auto"/>
+        </w:rPr>
+        <w:t xml:space="preserve"> Image</w:t>
+      </w:r>
+      <w:r>
+        <w:rPr>
+          <w:rFonts w:cstheme="minorHAnsi"/>
+          <w:sz w:val="24"/>
+          <w:szCs w:val="24"/>
+        </w:rPr>
+        <w:t xml:space="preserve"> : </w:t>
+      </w:r>
+      <w:r>
+        <w:rPr>
+          <w:rFonts w:cstheme="minorHAnsi"/>
+          <w:sz w:val="24"/>
+          <w:szCs w:val="24"/>
+        </w:rPr>
+        <w:t xml:space="preserve">va rediriger vers la vue </w:t>
+      </w:r>
+      <w:proofErr w:type="spellStart"/>
+      <w:r>
+        <w:rPr>
+          <w:rFonts w:cstheme="minorHAnsi"/>
+          <w:sz w:val="24"/>
+          <w:szCs w:val="24"/>
+        </w:rPr>
+        <w:t>DetailModeleImage</w:t>
+      </w:r>
+      <w:proofErr w:type="spellEnd"/>
+      <w:r>
+        <w:rPr>
+          <w:rFonts w:cstheme="minorHAnsi"/>
+          <w:sz w:val="24"/>
+          <w:szCs w:val="24"/>
+        </w:rPr>
+        <w:t>. Cette dernière affiche l’image du modèle sélectionné ainsi que les détails de l’image</w:t>
+      </w:r>
+      <w:r>
+        <w:rPr>
+          <w:rFonts w:cstheme="minorHAnsi"/>
+          <w:sz w:val="24"/>
+          <w:szCs w:val="24"/>
+        </w:rPr>
+        <w:t xml:space="preserve"> du modèle en question</w:t>
+      </w:r>
+      <w:r>
+        <w:rPr>
+          <w:rFonts w:cstheme="minorHAnsi"/>
+          <w:sz w:val="24"/>
+          <w:szCs w:val="24"/>
+        </w:rPr>
+        <w:t xml:space="preserve"> </w:t>
+      </w:r>
+      <w:r>
+        <w:rPr>
+          <w:rFonts w:cstheme="minorHAnsi"/>
+          <w:sz w:val="24"/>
+          <w:szCs w:val="24"/>
+        </w:rPr>
+        <w:t>soit son nom et son id.</w:t>
+      </w:r>
+    </w:p>
+    <w:p>
+      <w:pPr>
+        <w:pStyle w:val="ListParagraph"/>
+        <w:numPr>
+          <w:ilvl w:val="2"/>
+          <w:numId w:val="2"/>
+        </w:numPr>
+        <w:spacing w:line="360" w:lineRule="auto"/>
+        <w:rPr>
+          <w:rFonts w:cstheme="minorHAnsi"/>
+          <w:sz w:val="24"/>
+          <w:szCs w:val="24"/>
+        </w:rPr>
+      </w:pPr>
+      <w:r>
+        <w:rPr>
+          <w:rFonts w:cstheme="minorHAnsi"/>
+          <w:b/>
+          <w:bCs/>
+          <w:sz w:val="24"/>
+          <w:szCs w:val="24"/>
+          <w:bdr w:val="single" w:sz="4" w:space="0" w:color="auto"/>
+        </w:rPr>
+        <w:t>Ajouter une image</w:t>
+      </w:r>
+      <w:r>
+        <w:rPr>
+          <w:rFonts w:cstheme="minorHAnsi"/>
+          <w:sz w:val="24"/>
+          <w:szCs w:val="24"/>
+        </w:rPr>
+        <w:t xml:space="preserve"> : va rediriger vers la vue </w:t>
+      </w:r>
+      <w:proofErr w:type="spellStart"/>
+      <w:r>
+        <w:rPr>
+          <w:rFonts w:cstheme="minorHAnsi"/>
+          <w:sz w:val="24"/>
+          <w:szCs w:val="24"/>
+        </w:rPr>
+        <w:t>AjoutImagePourUnModele</w:t>
+      </w:r>
+      <w:proofErr w:type="spellEnd"/>
+      <w:r>
+        <w:rPr>
+          <w:rFonts w:cstheme="minorHAnsi"/>
+          <w:sz w:val="24"/>
+          <w:szCs w:val="24"/>
+        </w:rPr>
+        <w:t>. Cette dernière va permettre d’uploader une image dans la base de données en lui spécifiant un nom et en l’assignant au modèle de drone qui a été sélectionné.</w:t>
+      </w:r>
+    </w:p>
+    <w:p>
+      <w:pPr>
+        <w:pStyle w:val="ListParagraph"/>
+        <w:numPr>
+          <w:ilvl w:val="0"/>
+          <w:numId w:val="2"/>
+        </w:numPr>
+        <w:spacing w:line="360" w:lineRule="auto"/>
+        <w:rPr>
+          <w:rFonts w:cstheme="minorHAnsi"/>
+          <w:sz w:val="24"/>
+          <w:szCs w:val="24"/>
+        </w:rPr>
+      </w:pPr>
+      <w:r>
+        <w:rPr>
+          <w:rFonts w:cstheme="minorHAnsi"/>
+          <w:b/>
+          <w:bCs/>
+          <w:sz w:val="24"/>
+          <w:szCs w:val="24"/>
+        </w:rPr>
+        <w:t>V1_6__Performance</w:t>
+      </w:r>
+      <w:r>
+        <w:rPr>
+          <w:rFonts w:cstheme="minorHAnsi"/>
+          <w:b/>
+          <w:bCs/>
+          <w:sz w:val="24"/>
+          <w:szCs w:val="24"/>
+        </w:rPr>
+        <w:t xml:space="preserve"> : </w:t>
+      </w:r>
+      <w:r>
+        <w:rPr>
+          <w:rFonts w:cstheme="minorHAnsi"/>
+          <w:sz w:val="24"/>
+          <w:szCs w:val="24"/>
+        </w:rPr>
+        <w:t>Il y aura une migration qui créera des index, au moins 2, pour améliorer la performance de votre projet, index qui seront utiles compte tenu des recherches que vous allez faire dans les tables.</w:t>
+      </w:r>
+    </w:p>
+    <w:p>
+      <w:pPr>
+        <w:pStyle w:val="ListParagraph"/>
+        <w:numPr>
+          <w:ilvl w:val="1"/>
+          <w:numId w:val="2"/>
+        </w:numPr>
+        <w:spacing w:line="360" w:lineRule="auto"/>
+        <w:rPr>
+          <w:rFonts w:cstheme="minorHAnsi"/>
+          <w:sz w:val="24"/>
+          <w:szCs w:val="24"/>
+        </w:rPr>
+      </w:pPr>
+      <w:r>
+        <w:rPr>
+          <w:rFonts w:cstheme="minorHAnsi"/>
+          <w:sz w:val="24"/>
+          <w:szCs w:val="24"/>
+        </w:rPr>
+        <w:t xml:space="preserve">On peut y accéder à partir de du bouton </w:t>
+      </w:r>
+      <w:r>
+        <w:rPr>
+          <w:rFonts w:cstheme="minorHAnsi"/>
+          <w:color w:val="000000"/>
+          <w:sz w:val="24"/>
+          <w:szCs w:val="24"/>
+        </w:rPr>
+        <w:t>V1_6__Performance</w:t>
+      </w:r>
+      <w:r>
+        <w:rPr>
+          <w:rFonts w:cstheme="minorHAnsi"/>
+          <w:color w:val="000000"/>
+          <w:sz w:val="24"/>
+          <w:szCs w:val="24"/>
+        </w:rPr>
+        <w:t xml:space="preserve"> </w:t>
+      </w:r>
+      <w:r>
+        <w:rPr>
+          <w:rFonts w:cstheme="minorHAnsi"/>
+          <w:color w:val="000000"/>
+          <w:sz w:val="24"/>
+          <w:szCs w:val="24"/>
+        </w:rPr>
+        <w:t>du header.</w:t>
+      </w:r>
+    </w:p>
+    <w:p>
+      <w:pPr>
+        <w:pStyle w:val="ListParagraph"/>
+        <w:numPr>
+          <w:ilvl w:val="1"/>
+          <w:numId w:val="2"/>
+        </w:numPr>
+        <w:spacing w:line="360" w:lineRule="auto"/>
+        <w:rPr>
+          <w:rFonts w:cstheme="minorHAnsi"/>
+          <w:sz w:val="24"/>
+          <w:szCs w:val="24"/>
+        </w:rPr>
+      </w:pPr>
+      <w:r>
+        <w:rPr>
+          <w:rFonts w:cstheme="minorHAnsi"/>
+          <w:color w:val="000000"/>
+          <w:sz w:val="24"/>
+          <w:szCs w:val="24"/>
+        </w:rPr>
+        <w:t xml:space="preserve">Dans la vue on y voit la liste des adresses de manière paginée, de façon à rendre cela plus efficace lors des requêtes au serveur. On y retrouve aussi les filtres </w:t>
+      </w:r>
+      <w:r>
+        <w:rPr>
+          <w:rFonts w:cstheme="minorHAnsi"/>
+          <w:i/>
+          <w:iCs/>
+          <w:color w:val="000000"/>
+          <w:sz w:val="24"/>
+          <w:szCs w:val="24"/>
+        </w:rPr>
+        <w:t>Filtrer par ville</w:t>
+      </w:r>
+      <w:r>
+        <w:rPr>
+          <w:rFonts w:cstheme="minorHAnsi"/>
+          <w:color w:val="000000"/>
+          <w:sz w:val="24"/>
+          <w:szCs w:val="24"/>
+        </w:rPr>
+        <w:t xml:space="preserve"> et </w:t>
+      </w:r>
+      <w:r>
+        <w:rPr>
+          <w:rFonts w:cstheme="minorHAnsi"/>
+          <w:i/>
+          <w:iCs/>
+          <w:color w:val="000000"/>
+          <w:sz w:val="24"/>
+          <w:szCs w:val="24"/>
+        </w:rPr>
+        <w:t>Filtrer par province</w:t>
+      </w:r>
+      <w:r>
+        <w:rPr>
+          <w:rFonts w:cstheme="minorHAnsi"/>
+          <w:color w:val="000000"/>
+          <w:sz w:val="24"/>
+          <w:szCs w:val="24"/>
+        </w:rPr>
+        <w:t xml:space="preserve"> qui permettront de sélectionner une ville et/ou une province</w:t>
+      </w:r>
+      <w:r>
+        <w:rPr>
+          <w:rFonts w:cstheme="minorHAnsi"/>
+          <w:color w:val="000000"/>
+          <w:sz w:val="24"/>
+          <w:szCs w:val="24"/>
+        </w:rPr>
+        <w:t xml:space="preserve">. Une fois nos filtres sélectionnés, on peut cliquer </w:t>
+      </w:r>
+      <w:r>
+        <w:rPr>
+          <w:rFonts w:cstheme="minorHAnsi"/>
+          <w:color w:val="000000"/>
+          <w:sz w:val="24"/>
+          <w:szCs w:val="24"/>
+        </w:rPr>
+        <w:lastRenderedPageBreak/>
+        <w:t xml:space="preserve">sur le bouton </w:t>
+      </w:r>
+      <w:r>
+        <w:rPr>
+          <w:rFonts w:cstheme="minorHAnsi"/>
+          <w:b/>
+          <w:bCs/>
+          <w:color w:val="000000"/>
+          <w:sz w:val="24"/>
+          <w:szCs w:val="24"/>
+          <w:bdr w:val="single" w:sz="4" w:space="0" w:color="auto"/>
+        </w:rPr>
+        <w:t xml:space="preserve">Filtrer </w:t>
+      </w:r>
+      <w:r>
+        <w:rPr>
+          <w:rFonts w:cstheme="minorHAnsi"/>
+          <w:color w:val="000000"/>
+          <w:sz w:val="24"/>
+          <w:szCs w:val="24"/>
+        </w:rPr>
+        <w:t>qui permettra d’afficher uniquement les adresses qui correspondront aux filtres.</w:t>
+      </w:r>
     </w:p>
     <w:sectPr>
+      <w:headerReference w:type="default" r:id="rId8"/>
       <w:pgSz w:w="12240" w:h="15840"/>
       <w:pgMar w:top="1440" w:right="1440" w:bottom="1440" w:left="1440" w:header="708" w:footer="708" w:gutter="0"/>
       <w:cols w:space="708"/>
@@ -187,9 +1761,192 @@
 </w:document>
 </file>
 
+<file path=word/endnotes.xml><?xml version="1.0" encoding="utf-8"?>
+<w:endnotes xmlns:wpc="http://schemas.microsoft.com/office/word/2010/wordprocessingCanvas" xmlns:cx="http://schemas.microsoft.com/office/drawing/2014/chartex" xmlns:cx1="http://schemas.microsoft.com/office/drawing/2015/9/8/chartex" xmlns:cx2="http://schemas.microsoft.com/office/drawing/2015/10/21/chartex" xmlns:cx3="http://schemas.microsoft.com/office/drawing/2016/5/9/chartex" xmlns:cx4="http://schemas.microsoft.com/office/drawing/2016/5/10/chartex" xmlns:cx5="http://schemas.microsoft.com/office/drawing/2016/5/11/chartex" xmlns:cx6="http://schemas.microsoft.com/office/drawing/2016/5/12/chartex" xmlns:cx7="http://schemas.microsoft.com/office/drawing/2016/5/13/chartex" xmlns:cx8="http://schemas.microsoft.com/office/drawing/2016/5/14/chartex" xmlns:mc="http://schemas.openxmlformats.org/markup-compatibility/2006" xmlns:aink="http://schemas.microsoft.com/office/drawing/2016/ink" xmlns:am3d="http://schemas.microsoft.com/office/drawing/2017/model3d" xmlns:o="urn:schemas-microsoft-com:office:office" xmlns:oel="http://schemas.microsoft.com/office/2019/extlst" xmlns:r="http://schemas.openxmlformats.org/officeDocument/2006/relationships" xmlns:m="http://schemas.openxmlformats.org/officeDocument/2006/math" xmlns:v="urn:schemas-microsoft-com:vml" xmlns:wp14="http://schemas.microsoft.com/office/word/2010/wordprocessingDrawing" xmlns:wp="http://schemas.openxmlformats.org/drawingml/2006/wordprocessingDrawing" xmlns:w10="urn:schemas-microsoft-com:office:word" xmlns:w="http://schemas.openxmlformats.org/wordprocessingml/2006/main" xmlns:w14="http://schemas.microsoft.com/office/word/2010/wordml" xmlns:w15="http://schemas.microsoft.com/office/word/2012/wordml" xmlns:w16cex="http://schemas.microsoft.com/office/word/2018/wordml/cex" xmlns:w16cid="http://schemas.microsoft.com/office/word/2016/wordml/cid" xmlns:w16="http://schemas.microsoft.com/office/word/2018/wordml" xmlns:w16sdtdh="http://schemas.microsoft.com/office/word/2020/wordml/sdtdatahash" xmlns:w16se="http://schemas.microsoft.com/office/word/2015/wordml/symex" xmlns:wpg="http://schemas.microsoft.com/office/word/2010/wordprocessingGroup" xmlns:wpi="http://schemas.microsoft.com/office/word/2010/wordprocessingInk" xmlns:wne="http://schemas.microsoft.com/office/word/2006/wordml" xmlns:wps="http://schemas.microsoft.com/office/word/2010/wordprocessingShape" mc:Ignorable="w14 w15 w16se w16cid w16 w16cex w16sdtdh wp14">
+  <w:endnote w:type="separator" w:id="-1">
+    <w:p>
+      <w:pPr>
+        <w:spacing w:after="0" w:line="240" w:lineRule="auto"/>
+      </w:pPr>
+      <w:r>
+        <w:separator/>
+      </w:r>
+    </w:p>
+  </w:endnote>
+  <w:endnote w:type="continuationSeparator" w:id="0">
+    <w:p>
+      <w:pPr>
+        <w:spacing w:after="0" w:line="240" w:lineRule="auto"/>
+      </w:pPr>
+      <w:r>
+        <w:continuationSeparator/>
+      </w:r>
+    </w:p>
+  </w:endnote>
+</w:endnotes>
+</file>
+
+<file path=word/footnotes.xml><?xml version="1.0" encoding="utf-8"?>
+<w:footnotes xmlns:wpc="http://schemas.microsoft.com/office/word/2010/wordprocessingCanvas" xmlns:cx="http://schemas.microsoft.com/office/drawing/2014/chartex" xmlns:cx1="http://schemas.microsoft.com/office/drawing/2015/9/8/chartex" xmlns:cx2="http://schemas.microsoft.com/office/drawing/2015/10/21/chartex" xmlns:cx3="http://schemas.microsoft.com/office/drawing/2016/5/9/chartex" xmlns:cx4="http://schemas.microsoft.com/office/drawing/2016/5/10/chartex" xmlns:cx5="http://schemas.microsoft.com/office/drawing/2016/5/11/chartex" xmlns:cx6="http://schemas.microsoft.com/office/drawing/2016/5/12/chartex" xmlns:cx7="http://schemas.microsoft.com/office/drawing/2016/5/13/chartex" xmlns:cx8="http://schemas.microsoft.com/office/drawing/2016/5/14/chartex" xmlns:mc="http://schemas.openxmlformats.org/markup-compatibility/2006" xmlns:aink="http://schemas.microsoft.com/office/drawing/2016/ink" xmlns:am3d="http://schemas.microsoft.com/office/drawing/2017/model3d" xmlns:o="urn:schemas-microsoft-com:office:office" xmlns:oel="http://schemas.microsoft.com/office/2019/extlst" xmlns:r="http://schemas.openxmlformats.org/officeDocument/2006/relationships" xmlns:m="http://schemas.openxmlformats.org/officeDocument/2006/math" xmlns:v="urn:schemas-microsoft-com:vml" xmlns:wp14="http://schemas.microsoft.com/office/word/2010/wordprocessingDrawing" xmlns:wp="http://schemas.openxmlformats.org/drawingml/2006/wordprocessingDrawing" xmlns:w10="urn:schemas-microsoft-com:office:word" xmlns:w="http://schemas.openxmlformats.org/wordprocessingml/2006/main" xmlns:w14="http://schemas.microsoft.com/office/word/2010/wordml" xmlns:w15="http://schemas.microsoft.com/office/word/2012/wordml" xmlns:w16cex="http://schemas.microsoft.com/office/word/2018/wordml/cex" xmlns:w16cid="http://schemas.microsoft.com/office/word/2016/wordml/cid" xmlns:w16="http://schemas.microsoft.com/office/word/2018/wordml" xmlns:w16sdtdh="http://schemas.microsoft.com/office/word/2020/wordml/sdtdatahash" xmlns:w16se="http://schemas.microsoft.com/office/word/2015/wordml/symex" xmlns:wpg="http://schemas.microsoft.com/office/word/2010/wordprocessingGroup" xmlns:wpi="http://schemas.microsoft.com/office/word/2010/wordprocessingInk" xmlns:wne="http://schemas.microsoft.com/office/word/2006/wordml" xmlns:wps="http://schemas.microsoft.com/office/word/2010/wordprocessingShape" mc:Ignorable="w14 w15 w16se w16cid w16 w16cex w16sdtdh wp14">
+  <w:footnote w:type="separator" w:id="-1">
+    <w:p>
+      <w:pPr>
+        <w:spacing w:after="0" w:line="240" w:lineRule="auto"/>
+      </w:pPr>
+      <w:r>
+        <w:separator/>
+      </w:r>
+    </w:p>
+  </w:footnote>
+  <w:footnote w:type="continuationSeparator" w:id="0">
+    <w:p>
+      <w:pPr>
+        <w:spacing w:after="0" w:line="240" w:lineRule="auto"/>
+      </w:pPr>
+      <w:r>
+        <w:continuationSeparator/>
+      </w:r>
+    </w:p>
+  </w:footnote>
+</w:footnotes>
+</file>
+
+<file path=word/header1.xml><?xml version="1.0" encoding="utf-8"?>
+<w:hdr xmlns:wpc="http://schemas.microsoft.com/office/word/2010/wordprocessingCanvas" xmlns:cx="http://schemas.microsoft.com/office/drawing/2014/chartex" xmlns:cx1="http://schemas.microsoft.com/office/drawing/2015/9/8/chartex" xmlns:cx2="http://schemas.microsoft.com/office/drawing/2015/10/21/chartex" xmlns:cx3="http://schemas.microsoft.com/office/drawing/2016/5/9/chartex" xmlns:cx4="http://schemas.microsoft.com/office/drawing/2016/5/10/chartex" xmlns:cx5="http://schemas.microsoft.com/office/drawing/2016/5/11/chartex" xmlns:cx6="http://schemas.microsoft.com/office/drawing/2016/5/12/chartex" xmlns:cx7="http://schemas.microsoft.com/office/drawing/2016/5/13/chartex" xmlns:cx8="http://schemas.microsoft.com/office/drawing/2016/5/14/chartex" xmlns:mc="http://schemas.openxmlformats.org/markup-compatibility/2006" xmlns:aink="http://schemas.microsoft.com/office/drawing/2016/ink" xmlns:am3d="http://schemas.microsoft.com/office/drawing/2017/model3d" xmlns:o="urn:schemas-microsoft-com:office:office" xmlns:oel="http://schemas.microsoft.com/office/2019/extlst" xmlns:r="http://schemas.openxmlformats.org/officeDocument/2006/relationships" xmlns:m="http://schemas.openxmlformats.org/officeDocument/2006/math" xmlns:v="urn:schemas-microsoft-com:vml" xmlns:wp14="http://schemas.microsoft.com/office/word/2010/wordprocessingDrawing" xmlns:wp="http://schemas.openxmlformats.org/drawingml/2006/wordprocessingDrawing" xmlns:w10="urn:schemas-microsoft-com:office:word" xmlns:w="http://schemas.openxmlformats.org/wordprocessingml/2006/main" xmlns:w14="http://schemas.microsoft.com/office/word/2010/wordml" xmlns:w15="http://schemas.microsoft.com/office/word/2012/wordml" xmlns:w16cex="http://schemas.microsoft.com/office/word/2018/wordml/cex" xmlns:w16cid="http://schemas.microsoft.com/office/word/2016/wordml/cid" xmlns:w16="http://schemas.microsoft.com/office/word/2018/wordml" xmlns:w16sdtdh="http://schemas.microsoft.com/office/word/2020/wordml/sdtdatahash" xmlns:w16se="http://schemas.microsoft.com/office/word/2015/wordml/symex" xmlns:wpg="http://schemas.microsoft.com/office/word/2010/wordprocessingGroup" xmlns:wpi="http://schemas.microsoft.com/office/word/2010/wordprocessingInk" xmlns:wne="http://schemas.microsoft.com/office/word/2006/wordml" xmlns:wps="http://schemas.microsoft.com/office/word/2010/wordprocessingShape" mc:Ignorable="w14 w15 w16se w16cid w16 w16cex w16sdtdh wp14">
+  <w:p>
+    <w:pPr>
+      <w:pStyle w:val="Header"/>
+    </w:pPr>
+    <w:r>
+      <w:t>David Vachon-Champagne</w:t>
+    </w:r>
+    <w:r>
+      <w:tab/>
+    </w:r>
+    <w:r>
+      <w:tab/>
+      <w:t>Projet Final</w:t>
+    </w:r>
+  </w:p>
+</w:hdr>
+</file>
+
 <file path=word/numbering.xml><?xml version="1.0" encoding="utf-8"?>
 <w:numbering xmlns:wpc="http://schemas.microsoft.com/office/word/2010/wordprocessingCanvas" xmlns:cx="http://schemas.microsoft.com/office/drawing/2014/chartex" xmlns:cx1="http://schemas.microsoft.com/office/drawing/2015/9/8/chartex" xmlns:cx2="http://schemas.microsoft.com/office/drawing/2015/10/21/chartex" xmlns:cx3="http://schemas.microsoft.com/office/drawing/2016/5/9/chartex" xmlns:cx4="http://schemas.microsoft.com/office/drawing/2016/5/10/chartex" xmlns:cx5="http://schemas.microsoft.com/office/drawing/2016/5/11/chartex" xmlns:cx6="http://schemas.microsoft.com/office/drawing/2016/5/12/chartex" xmlns:cx7="http://schemas.microsoft.com/office/drawing/2016/5/13/chartex" xmlns:cx8="http://schemas.microsoft.com/office/drawing/2016/5/14/chartex" xmlns:mc="http://schemas.openxmlformats.org/markup-compatibility/2006" xmlns:aink="http://schemas.microsoft.com/office/drawing/2016/ink" xmlns:am3d="http://schemas.microsoft.com/office/drawing/2017/model3d" xmlns:o="urn:schemas-microsoft-com:office:office" xmlns:oel="http://schemas.microsoft.com/office/2019/extlst" xmlns:r="http://schemas.openxmlformats.org/officeDocument/2006/relationships" xmlns:m="http://schemas.openxmlformats.org/officeDocument/2006/math" xmlns:v="urn:schemas-microsoft-com:vml" xmlns:wp14="http://schemas.microsoft.com/office/word/2010/wordprocessingDrawing" xmlns:wp="http://schemas.openxmlformats.org/drawingml/2006/wordprocessingDrawing" xmlns:w10="urn:schemas-microsoft-com:office:word" xmlns:w="http://schemas.openxmlformats.org/wordprocessingml/2006/main" xmlns:w14="http://schemas.microsoft.com/office/word/2010/wordml" xmlns:w15="http://schemas.microsoft.com/office/word/2012/wordml" xmlns:w16cex="http://schemas.microsoft.com/office/word/2018/wordml/cex" xmlns:w16cid="http://schemas.microsoft.com/office/word/2016/wordml/cid" xmlns:w16="http://schemas.microsoft.com/office/word/2018/wordml" xmlns:w16sdtdh="http://schemas.microsoft.com/office/word/2020/wordml/sdtdatahash" xmlns:w16se="http://schemas.microsoft.com/office/word/2015/wordml/symex" xmlns:wpg="http://schemas.microsoft.com/office/word/2010/wordprocessingGroup" xmlns:wpi="http://schemas.microsoft.com/office/word/2010/wordprocessingInk" xmlns:wne="http://schemas.microsoft.com/office/word/2006/wordml" xmlns:wps="http://schemas.microsoft.com/office/word/2010/wordprocessingShape" mc:Ignorable="w14 w15 w16se w16cid w16 w16cex w16sdtdh wp14">
   <w:abstractNum w:abstractNumId="0" w15:restartNumberingAfterBreak="0">
+    <w:nsid w:val="2C892E68"/>
+    <w:multiLevelType w:val="hybridMultilevel"/>
+    <w:tmpl w:val="52FABEEE"/>
+    <w:lvl w:ilvl="0" w:tplc="0C0C0001">
+      <w:start w:val="1"/>
+      <w:numFmt w:val="bullet"/>
+      <w:lvlText w:val=""/>
+      <w:lvlJc w:val="left"/>
+      <w:pPr>
+        <w:ind w:left="1080" w:hanging="360"/>
+      </w:pPr>
+      <w:rPr>
+        <w:rFonts w:ascii="Symbol" w:hAnsi="Symbol" w:hint="default"/>
+      </w:rPr>
+    </w:lvl>
+    <w:lvl w:ilvl="1" w:tplc="0C0C0003">
+      <w:start w:val="1"/>
+      <w:numFmt w:val="bullet"/>
+      <w:lvlText w:val="o"/>
+      <w:lvlJc w:val="left"/>
+      <w:pPr>
+        <w:ind w:left="1800" w:hanging="360"/>
+      </w:pPr>
+      <w:rPr>
+        <w:rFonts w:ascii="Courier New" w:hAnsi="Courier New" w:cs="Courier New" w:hint="default"/>
+      </w:rPr>
+    </w:lvl>
+    <w:lvl w:ilvl="2" w:tplc="0C0C0005">
+      <w:start w:val="1"/>
+      <w:numFmt w:val="bullet"/>
+      <w:lvlText w:val=""/>
+      <w:lvlJc w:val="left"/>
+      <w:pPr>
+        <w:ind w:left="2520" w:hanging="360"/>
+      </w:pPr>
+      <w:rPr>
+        <w:rFonts w:ascii="Wingdings" w:hAnsi="Wingdings" w:hint="default"/>
+      </w:rPr>
+    </w:lvl>
+    <w:lvl w:ilvl="3" w:tplc="0C0C0001" w:tentative="1">
+      <w:start w:val="1"/>
+      <w:numFmt w:val="bullet"/>
+      <w:lvlText w:val=""/>
+      <w:lvlJc w:val="left"/>
+      <w:pPr>
+        <w:ind w:left="3240" w:hanging="360"/>
+      </w:pPr>
+      <w:rPr>
+        <w:rFonts w:ascii="Symbol" w:hAnsi="Symbol" w:hint="default"/>
+      </w:rPr>
+    </w:lvl>
+    <w:lvl w:ilvl="4" w:tplc="0C0C0003" w:tentative="1">
+      <w:start w:val="1"/>
+      <w:numFmt w:val="bullet"/>
+      <w:lvlText w:val="o"/>
+      <w:lvlJc w:val="left"/>
+      <w:pPr>
+        <w:ind w:left="3960" w:hanging="360"/>
+      </w:pPr>
+      <w:rPr>
+        <w:rFonts w:ascii="Courier New" w:hAnsi="Courier New" w:cs="Courier New" w:hint="default"/>
+      </w:rPr>
+    </w:lvl>
+    <w:lvl w:ilvl="5" w:tplc="0C0C0005" w:tentative="1">
+      <w:start w:val="1"/>
+      <w:numFmt w:val="bullet"/>
+      <w:lvlText w:val=""/>
+      <w:lvlJc w:val="left"/>
+      <w:pPr>
+        <w:ind w:left="4680" w:hanging="360"/>
+      </w:pPr>
+      <w:rPr>
+        <w:rFonts w:ascii="Wingdings" w:hAnsi="Wingdings" w:hint="default"/>
+      </w:rPr>
+    </w:lvl>
+    <w:lvl w:ilvl="6" w:tplc="0C0C0001" w:tentative="1">
+      <w:start w:val="1"/>
+      <w:numFmt w:val="bullet"/>
+      <w:lvlText w:val=""/>
+      <w:lvlJc w:val="left"/>
+      <w:pPr>
+        <w:ind w:left="5400" w:hanging="360"/>
+      </w:pPr>
+      <w:rPr>
+        <w:rFonts w:ascii="Symbol" w:hAnsi="Symbol" w:hint="default"/>
+      </w:rPr>
+    </w:lvl>
+    <w:lvl w:ilvl="7" w:tplc="0C0C0003" w:tentative="1">
+      <w:start w:val="1"/>
+      <w:numFmt w:val="bullet"/>
+      <w:lvlText w:val="o"/>
+      <w:lvlJc w:val="left"/>
+      <w:pPr>
+        <w:ind w:left="6120" w:hanging="360"/>
+      </w:pPr>
+      <w:rPr>
+        <w:rFonts w:ascii="Courier New" w:hAnsi="Courier New" w:cs="Courier New" w:hint="default"/>
+      </w:rPr>
+    </w:lvl>
+    <w:lvl w:ilvl="8" w:tplc="0C0C0005" w:tentative="1">
+      <w:start w:val="1"/>
+      <w:numFmt w:val="bullet"/>
+      <w:lvlText w:val=""/>
+      <w:lvlJc w:val="left"/>
+      <w:pPr>
+        <w:ind w:left="6840" w:hanging="360"/>
+      </w:pPr>
+      <w:rPr>
+        <w:rFonts w:ascii="Wingdings" w:hAnsi="Wingdings" w:hint="default"/>
+      </w:rPr>
+    </w:lvl>
+  </w:abstractNum>
+  <w:abstractNum w:abstractNumId="1" w15:restartNumberingAfterBreak="0">
     <w:nsid w:val="372E2A9F"/>
     <w:multiLevelType w:val="hybridMultilevel"/>
     <w:tmpl w:val="9B2EB0A8"/>
@@ -276,6 +2033,9 @@
     </w:lvl>
   </w:abstractNum>
   <w:num w:numId="1" w16cid:durableId="891186204">
+    <w:abstractNumId w:val="1"/>
+  </w:num>
+  <w:num w:numId="2" w16cid:durableId="381902067">
     <w:abstractNumId w:val="0"/>
   </w:num>
 </w:numbering>
@@ -719,6 +2479,50 @@
       <w:contextualSpacing/>
     </w:pPr>
   </w:style>
+  <w:style w:type="paragraph" w:styleId="Header">
+    <w:name w:val="header"/>
+    <w:basedOn w:val="Normal"/>
+    <w:link w:val="HeaderChar"/>
+    <w:uiPriority w:val="99"/>
+    <w:unhideWhenUsed/>
+    <w:rsid w:val="006D5A98"/>
+    <w:pPr>
+      <w:tabs>
+        <w:tab w:val="center" w:pos="4680"/>
+        <w:tab w:val="right" w:pos="9360"/>
+      </w:tabs>
+      <w:spacing w:after="0" w:line="240" w:lineRule="auto"/>
+    </w:pPr>
+  </w:style>
+  <w:style w:type="character" w:customStyle="1" w:styleId="HeaderChar">
+    <w:name w:val="Header Char"/>
+    <w:basedOn w:val="DefaultParagraphFont"/>
+    <w:link w:val="Header"/>
+    <w:uiPriority w:val="99"/>
+    <w:rsid w:val="006D5A98"/>
+  </w:style>
+  <w:style w:type="paragraph" w:styleId="Footer">
+    <w:name w:val="footer"/>
+    <w:basedOn w:val="Normal"/>
+    <w:link w:val="FooterChar"/>
+    <w:uiPriority w:val="99"/>
+    <w:unhideWhenUsed/>
+    <w:rsid w:val="006D5A98"/>
+    <w:pPr>
+      <w:tabs>
+        <w:tab w:val="center" w:pos="4680"/>
+        <w:tab w:val="right" w:pos="9360"/>
+      </w:tabs>
+      <w:spacing w:after="0" w:line="240" w:lineRule="auto"/>
+    </w:pPr>
+  </w:style>
+  <w:style w:type="character" w:customStyle="1" w:styleId="FooterChar">
+    <w:name w:val="Footer Char"/>
+    <w:basedOn w:val="DefaultParagraphFont"/>
+    <w:link w:val="Footer"/>
+    <w:uiPriority w:val="99"/>
+    <w:rsid w:val="006D5A98"/>
+  </w:style>
 </w:styles>
 </file>
 

</xml_diff>